<commit_message>
18.07 add new entity Counter and Billing
</commit_message>
<xml_diff>
--- a/readme.docx
+++ b/readme.docx
@@ -187,23 +187,23 @@
       <w:pPr>
         <w:pStyle w:val="a3"/>
         <w:rPr>
-          <w:lang w:val="en-US"/>
-        </w:rPr>
-      </w:pPr>
-    </w:p>
-    <w:p>
-      <w:pPr>
-        <w:pStyle w:val="a3"/>
-        <w:rPr>
-          <w:lang w:val="en-US"/>
-        </w:rPr>
-      </w:pPr>
-    </w:p>
-    <w:p>
-      <w:pPr>
-        <w:pStyle w:val="a3"/>
-        <w:rPr>
-          <w:lang w:val="en-US"/>
+          <w:lang w:val="ru-RU"/>
+        </w:rPr>
+      </w:pPr>
+    </w:p>
+    <w:p>
+      <w:pPr>
+        <w:pStyle w:val="a3"/>
+        <w:rPr>
+          <w:lang w:val="ru-RU"/>
+        </w:rPr>
+      </w:pPr>
+    </w:p>
+    <w:p>
+      <w:pPr>
+        <w:pStyle w:val="a3"/>
+        <w:rPr>
+          <w:lang w:val="ru-RU"/>
         </w:rPr>
       </w:pPr>
       <w:proofErr w:type="spellStart"/>
@@ -218,7 +218,7 @@
       <w:proofErr w:type="gramEnd"/>
       <w:r>
         <w:rPr>
-          <w:lang w:val="en-US"/>
+          <w:lang w:val="ru-RU"/>
         </w:rPr>
         <w:t xml:space="preserve"> </w:t>
       </w:r>
@@ -232,6 +232,70 @@
       <w:proofErr w:type="spellEnd"/>
       <w:r>
         <w:rPr>
+          <w:lang w:val="ru-RU"/>
+        </w:rPr>
+        <w:t xml:space="preserve"> - - </w:t>
+      </w:r>
+      <w:r>
+        <w:rPr>
+          <w:lang w:val="en-US"/>
+        </w:rPr>
+        <w:t>list</w:t>
+      </w:r>
+      <w:r>
+        <w:rPr>
+          <w:lang w:val="ru-RU"/>
+        </w:rPr>
+        <w:t xml:space="preserve"> – </w:t>
+      </w:r>
+      <w:r>
+        <w:rPr>
+          <w:lang w:val="ru-RU"/>
+        </w:rPr>
+        <w:t xml:space="preserve">показать что в </w:t>
+      </w:r>
+      <w:proofErr w:type="spellStart"/>
+      <w:r>
+        <w:rPr>
+          <w:lang w:val="ru-RU"/>
+        </w:rPr>
+        <w:t>конфиге</w:t>
+      </w:r>
+      <w:proofErr w:type="spellEnd"/>
+    </w:p>
+    <w:p>
+      <w:pPr>
+        <w:pStyle w:val="a3"/>
+        <w:rPr>
+          <w:lang w:val="en-US"/>
+        </w:rPr>
+      </w:pPr>
+      <w:proofErr w:type="spellStart"/>
+      <w:proofErr w:type="gramStart"/>
+      <w:r>
+        <w:rPr>
+          <w:lang w:val="en-US"/>
+        </w:rPr>
+        <w:t>git</w:t>
+      </w:r>
+      <w:proofErr w:type="spellEnd"/>
+      <w:proofErr w:type="gramEnd"/>
+      <w:r>
+        <w:rPr>
+          <w:lang w:val="en-US"/>
+        </w:rPr>
+        <w:t xml:space="preserve"> </w:t>
+      </w:r>
+      <w:proofErr w:type="spellStart"/>
+      <w:r>
+        <w:rPr>
+          <w:lang w:val="en-US"/>
+        </w:rPr>
+        <w:t>config</w:t>
+      </w:r>
+      <w:proofErr w:type="spellEnd"/>
+      <w:r>
+        <w:rPr>
           <w:lang w:val="en-US"/>
         </w:rPr>
         <w:t xml:space="preserve">  - - global user.name</w:t>
@@ -279,13 +343,7 @@
         <w:rPr>
           <w:lang w:val="en-US"/>
         </w:rPr>
-        <w:t>user.</w:t>
-      </w:r>
-      <w:r>
-        <w:rPr>
-          <w:lang w:val="en-US"/>
-        </w:rPr>
-        <w:t>email</w:t>
+        <w:t>user.email</w:t>
       </w:r>
       <w:proofErr w:type="spellEnd"/>
     </w:p>
@@ -348,40 +406,289 @@
           <w:lang w:val="en-US"/>
         </w:rPr>
       </w:pPr>
+      <w:proofErr w:type="spellStart"/>
+      <w:proofErr w:type="gramStart"/>
+      <w:r>
+        <w:rPr>
+          <w:lang w:val="en-US"/>
+        </w:rPr>
+        <w:t>git</w:t>
+      </w:r>
+      <w:proofErr w:type="spellEnd"/>
+      <w:proofErr w:type="gramEnd"/>
+      <w:r>
+        <w:rPr>
+          <w:lang w:val="en-US"/>
+        </w:rPr>
+        <w:t xml:space="preserve"> commit  -m “4-</w:t>
+      </w:r>
+      <w:r>
+        <w:rPr>
+          <w:lang w:val="ru-RU"/>
+        </w:rPr>
+        <w:t>комментарий</w:t>
+      </w:r>
+      <w:r>
+        <w:rPr>
+          <w:lang w:val="en-US"/>
+        </w:rPr>
+        <w:t>”</w:t>
+      </w:r>
+    </w:p>
+    <w:p>
+      <w:pPr>
+        <w:pStyle w:val="a3"/>
+        <w:rPr>
+          <w:lang w:val="ru-RU"/>
+        </w:rPr>
+      </w:pPr>
+    </w:p>
+    <w:p>
+      <w:pPr>
+        <w:pStyle w:val="a3"/>
+        <w:rPr>
+          <w:lang w:val="ru-RU"/>
+        </w:rPr>
+      </w:pPr>
+    </w:p>
+    <w:p>
+      <w:pPr>
+        <w:pStyle w:val="a3"/>
+        <w:rPr>
+          <w:lang w:val="ru-RU"/>
+        </w:rPr>
+      </w:pPr>
+      <w:r>
+        <w:rPr>
+          <w:lang w:val="ru-RU"/>
+        </w:rPr>
+        <w:t xml:space="preserve">Запушить в удаленный </w:t>
+      </w:r>
+      <w:proofErr w:type="spellStart"/>
+      <w:r>
+        <w:rPr>
+          <w:lang w:val="ru-RU"/>
+        </w:rPr>
+        <w:t>репозиторий</w:t>
+      </w:r>
+      <w:proofErr w:type="spellEnd"/>
+    </w:p>
+    <w:p>
+      <w:pPr>
+        <w:tabs>
+          <w:tab w:val="left" w:pos="916"/>
+          <w:tab w:val="left" w:pos="1832"/>
+          <w:tab w:val="left" w:pos="2748"/>
+          <w:tab w:val="left" w:pos="3664"/>
+          <w:tab w:val="left" w:pos="4580"/>
+          <w:tab w:val="left" w:pos="5496"/>
+          <w:tab w:val="left" w:pos="6412"/>
+          <w:tab w:val="left" w:pos="7328"/>
+          <w:tab w:val="left" w:pos="8244"/>
+          <w:tab w:val="left" w:pos="9160"/>
+          <w:tab w:val="left" w:pos="10076"/>
+          <w:tab w:val="left" w:pos="10992"/>
+          <w:tab w:val="left" w:pos="11908"/>
+          <w:tab w:val="left" w:pos="12824"/>
+          <w:tab w:val="left" w:pos="13740"/>
+          <w:tab w:val="left" w:pos="14656"/>
+        </w:tabs>
+        <w:spacing w:after="0" w:line="240" w:lineRule="auto"/>
+        <w:rPr>
+          <w:rFonts w:ascii="Courier New" w:eastAsia="Times New Roman" w:hAnsi="Courier New" w:cs="Courier New"/>
+          <w:sz w:val="20"/>
+          <w:szCs w:val="20"/>
+          <w:lang w:eastAsia="uk-UA"/>
+        </w:rPr>
+      </w:pPr>
+      <w:proofErr w:type="spellStart"/>
+      <w:r>
+        <w:rPr>
+          <w:rFonts w:ascii="Courier New" w:eastAsia="Times New Roman" w:hAnsi="Courier New" w:cs="Courier New"/>
+          <w:sz w:val="20"/>
+          <w:szCs w:val="20"/>
+          <w:lang w:eastAsia="uk-UA"/>
+        </w:rPr>
+        <w:t>git</w:t>
+      </w:r>
+      <w:proofErr w:type="spellEnd"/>
+      <w:r>
+        <w:rPr>
+          <w:rFonts w:ascii="Courier New" w:eastAsia="Times New Roman" w:hAnsi="Courier New" w:cs="Courier New"/>
+          <w:sz w:val="20"/>
+          <w:szCs w:val="20"/>
+          <w:lang w:eastAsia="uk-UA"/>
+        </w:rPr>
+        <w:t xml:space="preserve"> </w:t>
+      </w:r>
+      <w:proofErr w:type="spellStart"/>
+      <w:r>
+        <w:rPr>
+          <w:rFonts w:ascii="Courier New" w:eastAsia="Times New Roman" w:hAnsi="Courier New" w:cs="Courier New"/>
+          <w:sz w:val="20"/>
+          <w:szCs w:val="20"/>
+          <w:lang w:eastAsia="uk-UA"/>
+        </w:rPr>
+        <w:t>remote</w:t>
+      </w:r>
+      <w:proofErr w:type="spellEnd"/>
+      <w:r>
+        <w:rPr>
+          <w:rFonts w:ascii="Courier New" w:eastAsia="Times New Roman" w:hAnsi="Courier New" w:cs="Courier New"/>
+          <w:sz w:val="20"/>
+          <w:szCs w:val="20"/>
+          <w:lang w:eastAsia="uk-UA"/>
+        </w:rPr>
+        <w:t xml:space="preserve"> </w:t>
+      </w:r>
+      <w:proofErr w:type="spellStart"/>
+      <w:r>
+        <w:rPr>
+          <w:rFonts w:ascii="Courier New" w:eastAsia="Times New Roman" w:hAnsi="Courier New" w:cs="Courier New"/>
+          <w:sz w:val="20"/>
+          <w:szCs w:val="20"/>
+          <w:lang w:eastAsia="uk-UA"/>
+        </w:rPr>
+        <w:t>add</w:t>
+      </w:r>
+      <w:proofErr w:type="spellEnd"/>
+      <w:r>
+        <w:rPr>
+          <w:rFonts w:ascii="Courier New" w:eastAsia="Times New Roman" w:hAnsi="Courier New" w:cs="Courier New"/>
+          <w:sz w:val="20"/>
+          <w:szCs w:val="20"/>
+          <w:lang w:eastAsia="uk-UA"/>
+        </w:rPr>
+        <w:t xml:space="preserve"> </w:t>
+      </w:r>
+      <w:proofErr w:type="spellStart"/>
+      <w:r>
+        <w:rPr>
+          <w:rFonts w:ascii="Courier New" w:eastAsia="Times New Roman" w:hAnsi="Courier New" w:cs="Courier New"/>
+          <w:sz w:val="20"/>
+          <w:szCs w:val="20"/>
+          <w:lang w:eastAsia="uk-UA"/>
+        </w:rPr>
+        <w:t>origin</w:t>
+      </w:r>
+      <w:proofErr w:type="spellEnd"/>
+      <w:r>
+        <w:rPr>
+          <w:rFonts w:ascii="Courier New" w:eastAsia="Times New Roman" w:hAnsi="Courier New" w:cs="Courier New"/>
+          <w:sz w:val="20"/>
+          <w:szCs w:val="20"/>
+          <w:lang w:eastAsia="uk-UA"/>
+        </w:rPr>
+        <w:t xml:space="preserve"> https://github.com/igvasilenko/ElPowerScript.git</w:t>
+      </w:r>
+    </w:p>
+    <w:p>
+      <w:pPr>
+        <w:tabs>
+          <w:tab w:val="left" w:pos="916"/>
+          <w:tab w:val="left" w:pos="1832"/>
+          <w:tab w:val="left" w:pos="2748"/>
+          <w:tab w:val="left" w:pos="3664"/>
+          <w:tab w:val="left" w:pos="4580"/>
+          <w:tab w:val="left" w:pos="5496"/>
+          <w:tab w:val="left" w:pos="6412"/>
+          <w:tab w:val="left" w:pos="7328"/>
+          <w:tab w:val="left" w:pos="8244"/>
+          <w:tab w:val="left" w:pos="9160"/>
+          <w:tab w:val="left" w:pos="10076"/>
+          <w:tab w:val="left" w:pos="10992"/>
+          <w:tab w:val="left" w:pos="11908"/>
+          <w:tab w:val="left" w:pos="12824"/>
+          <w:tab w:val="left" w:pos="13740"/>
+          <w:tab w:val="left" w:pos="14656"/>
+        </w:tabs>
+        <w:spacing w:after="0" w:line="240" w:lineRule="auto"/>
+        <w:rPr>
+          <w:rFonts w:ascii="Courier New" w:eastAsia="Times New Roman" w:hAnsi="Courier New" w:cs="Courier New"/>
+          <w:sz w:val="20"/>
+          <w:szCs w:val="20"/>
+          <w:lang w:eastAsia="uk-UA"/>
+        </w:rPr>
+      </w:pPr>
       <w:bookmarkStart w:id="0" w:name="_GoBack"/>
-      <w:bookmarkEnd w:id="0"/>
-      <w:proofErr w:type="spellStart"/>
-      <w:r>
-        <w:rPr>
-          <w:lang w:val="en-US"/>
+      <w:proofErr w:type="spellStart"/>
+      <w:r>
+        <w:rPr>
+          <w:rFonts w:ascii="Courier New" w:eastAsia="Times New Roman" w:hAnsi="Courier New" w:cs="Courier New"/>
+          <w:sz w:val="20"/>
+          <w:szCs w:val="20"/>
+          <w:lang w:eastAsia="uk-UA"/>
         </w:rPr>
         <w:t>git</w:t>
       </w:r>
       <w:proofErr w:type="spellEnd"/>
       <w:r>
         <w:rPr>
-          <w:lang w:val="en-US"/>
-        </w:rPr>
-        <w:t xml:space="preserve"> commit  -m “4-</w:t>
-      </w:r>
-      <w:r>
-        <w:rPr>
-          <w:lang w:val="ru-RU"/>
-        </w:rPr>
-        <w:t>комментарий</w:t>
-      </w:r>
-      <w:r>
-        <w:rPr>
-          <w:lang w:val="en-US"/>
-        </w:rPr>
-        <w:t>”</w:t>
-      </w:r>
-    </w:p>
-    <w:p>
-      <w:pPr>
-        <w:pStyle w:val="a3"/>
-        <w:rPr>
-          <w:lang w:val="en-US"/>
+          <w:rFonts w:ascii="Courier New" w:eastAsia="Times New Roman" w:hAnsi="Courier New" w:cs="Courier New"/>
+          <w:sz w:val="20"/>
+          <w:szCs w:val="20"/>
+          <w:lang w:eastAsia="uk-UA"/>
+        </w:rPr>
+        <w:t xml:space="preserve"> </w:t>
+      </w:r>
+      <w:proofErr w:type="spellStart"/>
+      <w:r>
+        <w:rPr>
+          <w:rFonts w:ascii="Courier New" w:eastAsia="Times New Roman" w:hAnsi="Courier New" w:cs="Courier New"/>
+          <w:sz w:val="20"/>
+          <w:szCs w:val="20"/>
+          <w:lang w:eastAsia="uk-UA"/>
+        </w:rPr>
+        <w:t>push</w:t>
+      </w:r>
+      <w:proofErr w:type="spellEnd"/>
+      <w:r>
+        <w:rPr>
+          <w:rFonts w:ascii="Courier New" w:eastAsia="Times New Roman" w:hAnsi="Courier New" w:cs="Courier New"/>
+          <w:sz w:val="20"/>
+          <w:szCs w:val="20"/>
+          <w:lang w:eastAsia="uk-UA"/>
+        </w:rPr>
+        <w:t xml:space="preserve"> -u </w:t>
+      </w:r>
+      <w:proofErr w:type="spellStart"/>
+      <w:r>
+        <w:rPr>
+          <w:rFonts w:ascii="Courier New" w:eastAsia="Times New Roman" w:hAnsi="Courier New" w:cs="Courier New"/>
+          <w:sz w:val="20"/>
+          <w:szCs w:val="20"/>
+          <w:lang w:eastAsia="uk-UA"/>
+        </w:rPr>
+        <w:t>origin</w:t>
+      </w:r>
+      <w:proofErr w:type="spellEnd"/>
+      <w:r>
+        <w:rPr>
+          <w:rFonts w:ascii="Courier New" w:eastAsia="Times New Roman" w:hAnsi="Courier New" w:cs="Courier New"/>
+          <w:sz w:val="20"/>
+          <w:szCs w:val="20"/>
+          <w:lang w:eastAsia="uk-UA"/>
+        </w:rPr>
+        <w:t xml:space="preserve"> </w:t>
+      </w:r>
+      <w:proofErr w:type="spellStart"/>
+      <w:r>
+        <w:rPr>
+          <w:rFonts w:ascii="Courier New" w:eastAsia="Times New Roman" w:hAnsi="Courier New" w:cs="Courier New"/>
+          <w:sz w:val="20"/>
+          <w:szCs w:val="20"/>
+          <w:lang w:eastAsia="uk-UA"/>
+        </w:rPr>
+        <w:t>master</w:t>
+      </w:r>
+      <w:proofErr w:type="spellEnd"/>
+    </w:p>
+    <w:bookmarkEnd w:id="0"/>
+    <w:p>
+      <w:pPr>
+        <w:pStyle w:val="a3"/>
+        <w:rPr>
+          <w:lang w:val="ru-RU"/>
         </w:rPr>
       </w:pPr>
     </w:p>
@@ -610,6 +917,66 @@
       <w:u w:val="single"/>
     </w:rPr>
   </w:style>
+  <w:style w:type="paragraph" w:styleId="HTML">
+    <w:name w:val="HTML Preformatted"/>
+    <w:basedOn w:val="a"/>
+    <w:link w:val="HTML0"/>
+    <w:uiPriority w:val="99"/>
+    <w:semiHidden/>
+    <w:unhideWhenUsed/>
+    <w:rsid w:val="004D6799"/>
+    <w:pPr>
+      <w:tabs>
+        <w:tab w:val="left" w:pos="916"/>
+        <w:tab w:val="left" w:pos="1832"/>
+        <w:tab w:val="left" w:pos="2748"/>
+        <w:tab w:val="left" w:pos="3664"/>
+        <w:tab w:val="left" w:pos="4580"/>
+        <w:tab w:val="left" w:pos="5496"/>
+        <w:tab w:val="left" w:pos="6412"/>
+        <w:tab w:val="left" w:pos="7328"/>
+        <w:tab w:val="left" w:pos="8244"/>
+        <w:tab w:val="left" w:pos="9160"/>
+        <w:tab w:val="left" w:pos="10076"/>
+        <w:tab w:val="left" w:pos="10992"/>
+        <w:tab w:val="left" w:pos="11908"/>
+        <w:tab w:val="left" w:pos="12824"/>
+        <w:tab w:val="left" w:pos="13740"/>
+        <w:tab w:val="left" w:pos="14656"/>
+      </w:tabs>
+      <w:spacing w:after="0" w:line="240" w:lineRule="auto"/>
+    </w:pPr>
+    <w:rPr>
+      <w:rFonts w:ascii="Courier New" w:eastAsia="Times New Roman" w:hAnsi="Courier New" w:cs="Courier New"/>
+      <w:sz w:val="20"/>
+      <w:szCs w:val="20"/>
+      <w:lang w:eastAsia="uk-UA"/>
+    </w:rPr>
+  </w:style>
+  <w:style w:type="character" w:customStyle="1" w:styleId="HTML0">
+    <w:name w:val="Стандартный HTML Знак"/>
+    <w:basedOn w:val="a0"/>
+    <w:link w:val="HTML"/>
+    <w:uiPriority w:val="99"/>
+    <w:semiHidden/>
+    <w:rsid w:val="004D6799"/>
+    <w:rPr>
+      <w:rFonts w:ascii="Courier New" w:eastAsia="Times New Roman" w:hAnsi="Courier New" w:cs="Courier New"/>
+      <w:sz w:val="20"/>
+      <w:szCs w:val="20"/>
+      <w:lang w:eastAsia="uk-UA"/>
+    </w:rPr>
+  </w:style>
+  <w:style w:type="character" w:customStyle="1" w:styleId="user-select-contain">
+    <w:name w:val="user-select-contain"/>
+    <w:basedOn w:val="a0"/>
+    <w:rsid w:val="004D6799"/>
+  </w:style>
+  <w:style w:type="character" w:customStyle="1" w:styleId="js-git-clone-help-text">
+    <w:name w:val="js-git-clone-help-text"/>
+    <w:basedOn w:val="a0"/>
+    <w:rsid w:val="004D6799"/>
+  </w:style>
 </w:styles>
 </file>
 
@@ -819,6 +1186,66 @@
       <w:color w:val="0000FF" w:themeColor="hyperlink"/>
       <w:u w:val="single"/>
     </w:rPr>
+  </w:style>
+  <w:style w:type="paragraph" w:styleId="HTML">
+    <w:name w:val="HTML Preformatted"/>
+    <w:basedOn w:val="a"/>
+    <w:link w:val="HTML0"/>
+    <w:uiPriority w:val="99"/>
+    <w:semiHidden/>
+    <w:unhideWhenUsed/>
+    <w:rsid w:val="004D6799"/>
+    <w:pPr>
+      <w:tabs>
+        <w:tab w:val="left" w:pos="916"/>
+        <w:tab w:val="left" w:pos="1832"/>
+        <w:tab w:val="left" w:pos="2748"/>
+        <w:tab w:val="left" w:pos="3664"/>
+        <w:tab w:val="left" w:pos="4580"/>
+        <w:tab w:val="left" w:pos="5496"/>
+        <w:tab w:val="left" w:pos="6412"/>
+        <w:tab w:val="left" w:pos="7328"/>
+        <w:tab w:val="left" w:pos="8244"/>
+        <w:tab w:val="left" w:pos="9160"/>
+        <w:tab w:val="left" w:pos="10076"/>
+        <w:tab w:val="left" w:pos="10992"/>
+        <w:tab w:val="left" w:pos="11908"/>
+        <w:tab w:val="left" w:pos="12824"/>
+        <w:tab w:val="left" w:pos="13740"/>
+        <w:tab w:val="left" w:pos="14656"/>
+      </w:tabs>
+      <w:spacing w:after="0" w:line="240" w:lineRule="auto"/>
+    </w:pPr>
+    <w:rPr>
+      <w:rFonts w:ascii="Courier New" w:eastAsia="Times New Roman" w:hAnsi="Courier New" w:cs="Courier New"/>
+      <w:sz w:val="20"/>
+      <w:szCs w:val="20"/>
+      <w:lang w:eastAsia="uk-UA"/>
+    </w:rPr>
+  </w:style>
+  <w:style w:type="character" w:customStyle="1" w:styleId="HTML0">
+    <w:name w:val="Стандартный HTML Знак"/>
+    <w:basedOn w:val="a0"/>
+    <w:link w:val="HTML"/>
+    <w:uiPriority w:val="99"/>
+    <w:semiHidden/>
+    <w:rsid w:val="004D6799"/>
+    <w:rPr>
+      <w:rFonts w:ascii="Courier New" w:eastAsia="Times New Roman" w:hAnsi="Courier New" w:cs="Courier New"/>
+      <w:sz w:val="20"/>
+      <w:szCs w:val="20"/>
+      <w:lang w:eastAsia="uk-UA"/>
+    </w:rPr>
+  </w:style>
+  <w:style w:type="character" w:customStyle="1" w:styleId="user-select-contain">
+    <w:name w:val="user-select-contain"/>
+    <w:basedOn w:val="a0"/>
+    <w:rsid w:val="004D6799"/>
+  </w:style>
+  <w:style w:type="character" w:customStyle="1" w:styleId="js-git-clone-help-text">
+    <w:name w:val="js-git-clone-help-text"/>
+    <w:basedOn w:val="a0"/>
+    <w:rsid w:val="004D6799"/>
   </w:style>
 </w:styles>
 </file>

</xml_diff>